<commit_message>
lab2 end + lab1 fixed
</commit_message>
<xml_diff>
--- a/lab1/lab1_Rmarkdown.docx
+++ b/lab1/lab1_Rmarkdown.docx
@@ -680,27 +680,120 @@
       </w:pPr>
       <w:r>
         <w:rPr>
+          <w:rStyle w:val="NormalTok"/>
+        </w:rPr>
+        <w:t xml:space="preserve">miss </w:t>
+      </w:r>
+      <w:r>
+        <w:rPr>
+          <w:rStyle w:val="OtherTok"/>
+        </w:rPr>
+        <w:t xml:space="preserve">&lt;-</w:t>
+      </w:r>
+      <w:r>
+        <w:rPr>
+          <w:rStyle w:val="NormalTok"/>
+        </w:rPr>
+        <w:t xml:space="preserve"> </w:t>
+      </w:r>
+      <w:r>
+        <w:rPr>
           <w:rStyle w:val="FunctionTok"/>
         </w:rPr>
-        <w:t xml:space="preserve">which</w:t>
-      </w:r>
-      <w:r>
-        <w:rPr>
-          <w:rStyle w:val="NormalTok"/>
-        </w:rPr>
-        <w:t xml:space="preserve">(</w:t>
+        <w:t xml:space="preserve">is.na</w:t>
+      </w:r>
+      <w:r>
+        <w:rPr>
+          <w:rStyle w:val="NormalTok"/>
+        </w:rPr>
+        <w:t xml:space="preserve">(airquality[, </w:t>
+      </w:r>
+      <w:r>
+        <w:rPr>
+          <w:rStyle w:val="StringTok"/>
+        </w:rPr>
+        <w:t xml:space="preserve">"Ozone"</w:t>
+      </w:r>
+      <w:r>
+        <w:rPr>
+          <w:rStyle w:val="NormalTok"/>
+        </w:rPr>
+        <w:t xml:space="preserve">])  </w:t>
+      </w:r>
+      <w:r>
+        <w:rPr>
+          <w:rStyle w:val="DocumentationTok"/>
+        </w:rPr>
+        <w:t xml:space="preserve">## A vector of TRUE/FALSE</w:t>
+      </w:r>
+      <w:r>
+        <w:br/>
       </w:r>
       <w:r>
         <w:rPr>
           <w:rStyle w:val="FunctionTok"/>
         </w:rPr>
-        <w:t xml:space="preserve">is.na</w:t>
-      </w:r>
-      <w:r>
-        <w:rPr>
-          <w:rStyle w:val="NormalTok"/>
-        </w:rPr>
-        <w:t xml:space="preserve">(airquality</w:t>
+        <w:t xml:space="preserve">sum</w:t>
+      </w:r>
+      <w:r>
+        <w:rPr>
+          <w:rStyle w:val="NormalTok"/>
+        </w:rPr>
+        <w:t xml:space="preserve">(miss)</w:t>
+      </w:r>
+    </w:p>
+    <w:p>
+      <w:pPr>
+        <w:pStyle w:val="SourceCode"/>
+      </w:pPr>
+      <w:r>
+        <w:rPr>
+          <w:rStyle w:val="VerbatimChar"/>
+        </w:rPr>
+        <w:t xml:space="preserve">## [1] 37</w:t>
+      </w:r>
+    </w:p>
+    <w:p>
+      <w:pPr>
+        <w:pStyle w:val="FirstParagraph"/>
+      </w:pPr>
+      <w:r>
+        <w:t xml:space="preserve">#Question 7. What is the mean of the</w:t>
+      </w:r>
+      <w:r>
+        <w:t xml:space="preserve"> </w:t>
+      </w:r>
+      <w:r>
+        <w:t xml:space="preserve">“</w:t>
+      </w:r>
+      <w:r>
+        <w:t xml:space="preserve">Ozone</w:t>
+      </w:r>
+      <w:r>
+        <w:t xml:space="preserve">”</w:t>
+      </w:r>
+      <w:r>
+        <w:t xml:space="preserve"> </w:t>
+      </w:r>
+      <w:r>
+        <w:t xml:space="preserve">column in this dataset? Exclude missing values (coded as NA) from this calculation.</w:t>
+      </w:r>
+    </w:p>
+    <w:p>
+      <w:pPr>
+        <w:pStyle w:val="SourceCode"/>
+      </w:pPr>
+      <w:r>
+        <w:rPr>
+          <w:rStyle w:val="FunctionTok"/>
+        </w:rPr>
+        <w:t xml:space="preserve">mean</w:t>
+      </w:r>
+      <w:r>
+        <w:rPr>
+          <w:rStyle w:val="NormalTok"/>
+        </w:rPr>
+        <w:t xml:space="preserve"> ( airquality</w:t>
       </w:r>
       <w:r>
         <w:rPr>
@@ -712,7 +805,31 @@
         <w:rPr>
           <w:rStyle w:val="NormalTok"/>
         </w:rPr>
-        <w:t xml:space="preserve">Ozone))</w:t>
+        <w:t xml:space="preserve">Ozone, </w:t>
+      </w:r>
+      <w:r>
+        <w:rPr>
+          <w:rStyle w:val="AttributeTok"/>
+        </w:rPr>
+        <w:t xml:space="preserve">na.rm  =</w:t>
+      </w:r>
+      <w:r>
+        <w:rPr>
+          <w:rStyle w:val="NormalTok"/>
+        </w:rPr>
+        <w:t xml:space="preserve">  </w:t>
+      </w:r>
+      <w:r>
+        <w:rPr>
+          <w:rStyle w:val="ConstantTok"/>
+        </w:rPr>
+        <w:t xml:space="preserve">TRUE</w:t>
+      </w:r>
+      <w:r>
+        <w:rPr>
+          <w:rStyle w:val="NormalTok"/>
+        </w:rPr>
+        <w:t xml:space="preserve"> )</w:t>
       </w:r>
     </w:p>
     <w:p>
@@ -723,16 +840,7 @@
         <w:rPr>
           <w:rStyle w:val="VerbatimChar"/>
         </w:rPr>
-        <w:t xml:space="preserve">##  [1]   5  10  25  26  27  32  33  34  35  36  37  39  42  43  45  46  52  53  54</w:t>
-      </w:r>
-      <w:r>
-        <w:br/>
-      </w:r>
-      <w:r>
-        <w:rPr>
-          <w:rStyle w:val="VerbatimChar"/>
-        </w:rPr>
-        <w:t xml:space="preserve">## [20]  55  56  57  58  59  60  61  65  72  75  83  84 102 103 107 115 119 150</w:t>
+        <w:t xml:space="preserve">## [1] 42.12931</w:t>
       </w:r>
     </w:p>
     <w:p>
@@ -740,25 +848,84 @@
         <w:pStyle w:val="FirstParagraph"/>
       </w:pPr>
       <w:r>
-        <w:t xml:space="preserve">#Question 7. What is the mean of the</w:t>
-      </w:r>
-      <w:r>
+        <w:t xml:space="preserve">#Question 8. Extract the subset of rows of the data frame where Ozone values are above 31 and Temp values are above 90.</w:t>
+      </w:r>
+    </w:p>
+    <w:p>
+      <w:pPr>
+        <w:pStyle w:val="SourceCode"/>
+      </w:pPr>
+      <w:r>
+        <w:rPr>
+          <w:rStyle w:val="FunctionTok"/>
+        </w:rPr>
+        <w:t xml:space="preserve">subset</w:t>
+      </w:r>
+      <w:r>
+        <w:rPr>
+          <w:rStyle w:val="NormalTok"/>
+        </w:rPr>
+        <w:t xml:space="preserve">(airquality, Ozone </w:t>
+      </w:r>
+      <w:r>
+        <w:rPr>
+          <w:rStyle w:val="SpecialCharTok"/>
+        </w:rPr>
+        <w:t xml:space="preserve">&gt;</w:t>
+      </w:r>
+      <w:r>
+        <w:rPr>
+          <w:rStyle w:val="NormalTok"/>
+        </w:rPr>
         <w:t xml:space="preserve"> </w:t>
       </w:r>
       <w:r>
-        <w:t xml:space="preserve">“</w:t>
-      </w:r>
-      <w:r>
-        <w:t xml:space="preserve">Ozone</w:t>
-      </w:r>
-      <w:r>
-        <w:t xml:space="preserve">”</w:t>
-      </w:r>
-      <w:r>
+        <w:rPr>
+          <w:rStyle w:val="DecValTok"/>
+        </w:rPr>
+        <w:t xml:space="preserve">31</w:t>
+      </w:r>
+      <w:r>
+        <w:rPr>
+          <w:rStyle w:val="NormalTok"/>
+        </w:rPr>
         <w:t xml:space="preserve"> </w:t>
       </w:r>
       <w:r>
-        <w:t xml:space="preserve">column in this dataset? Exclude missing values (coded as NA) from this calculation.</w:t>
+        <w:rPr>
+          <w:rStyle w:val="SpecialCharTok"/>
+        </w:rPr>
+        <w:t xml:space="preserve">&amp;</w:t>
+      </w:r>
+      <w:r>
+        <w:rPr>
+          <w:rStyle w:val="NormalTok"/>
+        </w:rPr>
+        <w:t xml:space="preserve"> Temp </w:t>
+      </w:r>
+      <w:r>
+        <w:rPr>
+          <w:rStyle w:val="SpecialCharTok"/>
+        </w:rPr>
+        <w:t xml:space="preserve">&gt;</w:t>
+      </w:r>
+      <w:r>
+        <w:rPr>
+          <w:rStyle w:val="NormalTok"/>
+        </w:rPr>
+        <w:t xml:space="preserve"> </w:t>
+      </w:r>
+      <w:r>
+        <w:rPr>
+          <w:rStyle w:val="DecValTok"/>
+        </w:rPr>
+        <w:t xml:space="preserve">90</w:t>
+      </w:r>
+      <w:r>
+        <w:rPr>
+          <w:rStyle w:val="NormalTok"/>
+        </w:rPr>
+        <w:t xml:space="preserve">)</w:t>
       </w:r>
     </w:p>
     <w:p>
@@ -767,27 +934,226 @@
       </w:pPr>
       <w:r>
         <w:rPr>
+          <w:rStyle w:val="VerbatimChar"/>
+        </w:rPr>
+        <w:t xml:space="preserve">##     Ozone Solar.R Wind Temp Month Day</w:t>
+      </w:r>
+      <w:r>
+        <w:br/>
+      </w:r>
+      <w:r>
+        <w:rPr>
+          <w:rStyle w:val="VerbatimChar"/>
+        </w:rPr>
+        <w:t xml:space="preserve">## 69     97     267  6.3   92     7   8</w:t>
+      </w:r>
+      <w:r>
+        <w:br/>
+      </w:r>
+      <w:r>
+        <w:rPr>
+          <w:rStyle w:val="VerbatimChar"/>
+        </w:rPr>
+        <w:t xml:space="preserve">## 70     97     272  5.7   92     7   9</w:t>
+      </w:r>
+      <w:r>
+        <w:br/>
+      </w:r>
+      <w:r>
+        <w:rPr>
+          <w:rStyle w:val="VerbatimChar"/>
+        </w:rPr>
+        <w:t xml:space="preserve">## 120    76     203  9.7   97     8  28</w:t>
+      </w:r>
+      <w:r>
+        <w:br/>
+      </w:r>
+      <w:r>
+        <w:rPr>
+          <w:rStyle w:val="VerbatimChar"/>
+        </w:rPr>
+        <w:t xml:space="preserve">## 121   118     225  2.3   94     8  29</w:t>
+      </w:r>
+      <w:r>
+        <w:br/>
+      </w:r>
+      <w:r>
+        <w:rPr>
+          <w:rStyle w:val="VerbatimChar"/>
+        </w:rPr>
+        <w:t xml:space="preserve">## 122    84     237  6.3   96     8  30</w:t>
+      </w:r>
+      <w:r>
+        <w:br/>
+      </w:r>
+      <w:r>
+        <w:rPr>
+          <w:rStyle w:val="VerbatimChar"/>
+        </w:rPr>
+        <w:t xml:space="preserve">## 123    85     188  6.3   94     8  31</w:t>
+      </w:r>
+      <w:r>
+        <w:br/>
+      </w:r>
+      <w:r>
+        <w:rPr>
+          <w:rStyle w:val="VerbatimChar"/>
+        </w:rPr>
+        <w:t xml:space="preserve">## 124    96     167  6.9   91     9   1</w:t>
+      </w:r>
+      <w:r>
+        <w:br/>
+      </w:r>
+      <w:r>
+        <w:rPr>
+          <w:rStyle w:val="VerbatimChar"/>
+        </w:rPr>
+        <w:t xml:space="preserve">## 125    78     197  5.1   92     9   2</w:t>
+      </w:r>
+      <w:r>
+        <w:br/>
+      </w:r>
+      <w:r>
+        <w:rPr>
+          <w:rStyle w:val="VerbatimChar"/>
+        </w:rPr>
+        <w:t xml:space="preserve">## 126    73     183  2.8   93     9   3</w:t>
+      </w:r>
+      <w:r>
+        <w:br/>
+      </w:r>
+      <w:r>
+        <w:rPr>
+          <w:rStyle w:val="VerbatimChar"/>
+        </w:rPr>
+        <w:t xml:space="preserve">## 127    91     189  4.6   93     9   4</w:t>
+      </w:r>
+    </w:p>
+    <w:p>
+      <w:pPr>
+        <w:pStyle w:val="FirstParagraph"/>
+      </w:pPr>
+      <w:r>
+        <w:t xml:space="preserve">#Question 9. Use a for loop to create a vector of length 6 containing the mean of each column in the data frame (excluding all missing values).</w:t>
+      </w:r>
+    </w:p>
+    <w:p>
+      <w:pPr>
+        <w:pStyle w:val="SourceCode"/>
+      </w:pPr>
+      <w:r>
+        <w:rPr>
+          <w:rStyle w:val="NormalTok"/>
+        </w:rPr>
+        <w:t xml:space="preserve">means</w:t>
+      </w:r>
+      <w:r>
+        <w:rPr>
+          <w:rStyle w:val="OtherTok"/>
+        </w:rPr>
+        <w:t xml:space="preserve">&lt;-</w:t>
+      </w:r>
+      <w:r>
+        <w:rPr>
           <w:rStyle w:val="FunctionTok"/>
         </w:rPr>
+        <w:t xml:space="preserve">c</w:t>
+      </w:r>
+      <w:r>
+        <w:rPr>
+          <w:rStyle w:val="NormalTok"/>
+        </w:rPr>
+        <w:t xml:space="preserve">()</w:t>
+      </w:r>
+      <w:r>
+        <w:br/>
+      </w:r>
+      <w:r>
+        <w:rPr>
+          <w:rStyle w:val="ControlFlowTok"/>
+        </w:rPr>
+        <w:t xml:space="preserve">for</w:t>
+      </w:r>
+      <w:r>
+        <w:rPr>
+          <w:rStyle w:val="NormalTok"/>
+        </w:rPr>
+        <w:t xml:space="preserve">(i </w:t>
+      </w:r>
+      <w:r>
+        <w:rPr>
+          <w:rStyle w:val="ControlFlowTok"/>
+        </w:rPr>
+        <w:t xml:space="preserve">in</w:t>
+      </w:r>
+      <w:r>
+        <w:rPr>
+          <w:rStyle w:val="NormalTok"/>
+        </w:rPr>
+        <w:t xml:space="preserve"> </w:t>
+      </w:r>
+      <w:r>
+        <w:rPr>
+          <w:rStyle w:val="DecValTok"/>
+        </w:rPr>
+        <w:t xml:space="preserve">1</w:t>
+      </w:r>
+      <w:r>
+        <w:rPr>
+          <w:rStyle w:val="SpecialCharTok"/>
+        </w:rPr>
+        <w:t xml:space="preserve">:</w:t>
+      </w:r>
+      <w:r>
+        <w:rPr>
+          <w:rStyle w:val="FunctionTok"/>
+        </w:rPr>
+        <w:t xml:space="preserve">ncol</w:t>
+      </w:r>
+      <w:r>
+        <w:rPr>
+          <w:rStyle w:val="NormalTok"/>
+        </w:rPr>
+        <w:t xml:space="preserve">(airquality)) {</w:t>
+      </w:r>
+      <w:r>
+        <w:br/>
+      </w:r>
+      <w:r>
+        <w:rPr>
+          <w:rStyle w:val="NormalTok"/>
+        </w:rPr>
+        <w:t xml:space="preserve">    means</w:t>
+      </w:r>
+      <w:r>
+        <w:rPr>
+          <w:rStyle w:val="OtherTok"/>
+        </w:rPr>
+        <w:t xml:space="preserve">&lt;-</w:t>
+      </w:r>
+      <w:r>
+        <w:rPr>
+          <w:rStyle w:val="FunctionTok"/>
+        </w:rPr>
+        <w:t xml:space="preserve">append</w:t>
+      </w:r>
+      <w:r>
+        <w:rPr>
+          <w:rStyle w:val="NormalTok"/>
+        </w:rPr>
+        <w:t xml:space="preserve">(means, </w:t>
+      </w:r>
+      <w:r>
+        <w:rPr>
+          <w:rStyle w:val="FunctionTok"/>
+        </w:rPr>
         <w:t xml:space="preserve">mean</w:t>
       </w:r>
       <w:r>
         <w:rPr>
           <w:rStyle w:val="NormalTok"/>
         </w:rPr>
-        <w:t xml:space="preserve"> ( airquality</w:t>
-      </w:r>
-      <w:r>
-        <w:rPr>
-          <w:rStyle w:val="SpecialCharTok"/>
-        </w:rPr>
-        <w:t xml:space="preserve">$</w:t>
-      </w:r>
-      <w:r>
-        <w:rPr>
-          <w:rStyle w:val="NormalTok"/>
-        </w:rPr>
-        <w:t xml:space="preserve">Ozone, </w:t>
+        <w:t xml:space="preserve"> ( airquality[,i], </w:t>
       </w:r>
       <w:r>
         <w:rPr>
@@ -811,7 +1177,25 @@
         <w:rPr>
           <w:rStyle w:val="NormalTok"/>
         </w:rPr>
-        <w:t xml:space="preserve"> )</w:t>
+        <w:t xml:space="preserve"> ))</w:t>
+      </w:r>
+      <w:r>
+        <w:br/>
+      </w:r>
+      <w:r>
+        <w:rPr>
+          <w:rStyle w:val="NormalTok"/>
+        </w:rPr>
+        <w:t xml:space="preserve">}</w:t>
+      </w:r>
+      <w:r>
+        <w:br/>
+      </w:r>
+      <w:r>
+        <w:rPr>
+          <w:rStyle w:val="NormalTok"/>
+        </w:rPr>
+        <w:t xml:space="preserve">means</w:t>
       </w:r>
     </w:p>
     <w:p>
@@ -822,7 +1206,7 @@
         <w:rPr>
           <w:rStyle w:val="VerbatimChar"/>
         </w:rPr>
-        <w:t xml:space="preserve">## [1] 42.12931</w:t>
+        <w:t xml:space="preserve">## [1]  42.129310 185.931507   9.957516  77.882353   6.993464  15.803922</w:t>
       </w:r>
     </w:p>
     <w:p>
@@ -830,7 +1214,7 @@
         <w:pStyle w:val="FirstParagraph"/>
       </w:pPr>
       <w:r>
-        <w:t xml:space="preserve">#Question 8. Extract the subset of rows of the data frame where Ozone values are above 31 and Temp values are above 90.</w:t>
+        <w:t xml:space="preserve">#Question 10. Use the apply function to calculate the standard deviation of each column in the data frame (excluding all missing values).</w:t>
       </w:r>
     </w:p>
     <w:p>
@@ -839,108 +1223,51 @@
       </w:pPr>
       <w:r>
         <w:rPr>
-          <w:rStyle w:val="NormalTok"/>
-        </w:rPr>
-        <w:t xml:space="preserve">identify_rows </w:t>
-      </w:r>
-      <w:r>
-        <w:rPr>
-          <w:rStyle w:val="OtherTok"/>
-        </w:rPr>
-        <w:t xml:space="preserve">&lt;-</w:t>
-      </w:r>
-      <w:r>
-        <w:rPr>
-          <w:rStyle w:val="NormalTok"/>
-        </w:rPr>
-        <w:t xml:space="preserve"> airquality</w:t>
-      </w:r>
-      <w:r>
-        <w:rPr>
-          <w:rStyle w:val="SpecialCharTok"/>
-        </w:rPr>
-        <w:t xml:space="preserve">$</w:t>
-      </w:r>
-      <w:r>
-        <w:rPr>
-          <w:rStyle w:val="NormalTok"/>
-        </w:rPr>
-        <w:t xml:space="preserve">Ozone </w:t>
-      </w:r>
-      <w:r>
-        <w:rPr>
-          <w:rStyle w:val="SpecialCharTok"/>
-        </w:rPr>
-        <w:t xml:space="preserve">&gt;</w:t>
-      </w:r>
-      <w:r>
-        <w:rPr>
-          <w:rStyle w:val="NormalTok"/>
-        </w:rPr>
-        <w:t xml:space="preserve">  </w:t>
+          <w:rStyle w:val="FunctionTok"/>
+        </w:rPr>
+        <w:t xml:space="preserve">apply</w:t>
+      </w:r>
+      <w:r>
+        <w:rPr>
+          <w:rStyle w:val="NormalTok"/>
+        </w:rPr>
+        <w:t xml:space="preserve">(airquality, </w:t>
       </w:r>
       <w:r>
         <w:rPr>
           <w:rStyle w:val="DecValTok"/>
         </w:rPr>
-        <w:t xml:space="preserve">31</w:t>
-      </w:r>
-      <w:r>
-        <w:rPr>
-          <w:rStyle w:val="NormalTok"/>
-        </w:rPr>
-        <w:t xml:space="preserve">  </w:t>
-      </w:r>
-      <w:r>
-        <w:rPr>
-          <w:rStyle w:val="SpecialCharTok"/>
-        </w:rPr>
-        <w:t xml:space="preserve">&amp;</w:t>
-      </w:r>
-      <w:r>
-        <w:rPr>
-          <w:rStyle w:val="NormalTok"/>
-        </w:rPr>
-        <w:t xml:space="preserve"> airquality</w:t>
-      </w:r>
-      <w:r>
-        <w:rPr>
-          <w:rStyle w:val="SpecialCharTok"/>
-        </w:rPr>
-        <w:t xml:space="preserve">$</w:t>
-      </w:r>
-      <w:r>
-        <w:rPr>
-          <w:rStyle w:val="NormalTok"/>
-        </w:rPr>
-        <w:t xml:space="preserve">Ozone </w:t>
-      </w:r>
-      <w:r>
-        <w:rPr>
-          <w:rStyle w:val="SpecialCharTok"/>
-        </w:rPr>
-        <w:t xml:space="preserve">&lt;</w:t>
-      </w:r>
-      <w:r>
-        <w:rPr>
-          <w:rStyle w:val="NormalTok"/>
-        </w:rPr>
-        <w:t xml:space="preserve">  </w:t>
-      </w:r>
-      <w:r>
-        <w:rPr>
-          <w:rStyle w:val="DecValTok"/>
-        </w:rPr>
-        <w:t xml:space="preserve">90</w:t>
-      </w:r>
-      <w:r>
-        <w:br/>
-      </w:r>
-      <w:r>
-        <w:rPr>
-          <w:rStyle w:val="NormalTok"/>
-        </w:rPr>
-        <w:t xml:space="preserve">identify_rows</w:t>
+        <w:t xml:space="preserve">2</w:t>
+      </w:r>
+      <w:r>
+        <w:rPr>
+          <w:rStyle w:val="NormalTok"/>
+        </w:rPr>
+        <w:t xml:space="preserve">, sd, </w:t>
+      </w:r>
+      <w:r>
+        <w:rPr>
+          <w:rStyle w:val="AttributeTok"/>
+        </w:rPr>
+        <w:t xml:space="preserve">na.rm =</w:t>
+      </w:r>
+      <w:r>
+        <w:rPr>
+          <w:rStyle w:val="NormalTok"/>
+        </w:rPr>
+        <w:t xml:space="preserve"> </w:t>
+      </w:r>
+      <w:r>
+        <w:rPr>
+          <w:rStyle w:val="ConstantTok"/>
+        </w:rPr>
+        <w:t xml:space="preserve">TRUE</w:t>
+      </w:r>
+      <w:r>
+        <w:rPr>
+          <w:rStyle w:val="NormalTok"/>
+        </w:rPr>
+        <w:t xml:space="preserve">)</w:t>
       </w:r>
     </w:p>
     <w:p>
@@ -951,352 +1278,16 @@
         <w:rPr>
           <w:rStyle w:val="VerbatimChar"/>
         </w:rPr>
-        <w:t xml:space="preserve">##   [1]  TRUE  TRUE FALSE FALSE    NA FALSE FALSE FALSE FALSE    NA FALSE FALSE</w:t>
-      </w:r>
-      <w:r>
-        <w:br/>
-      </w:r>
-      <w:r>
-        <w:rPr>
-          <w:rStyle w:val="VerbatimChar"/>
-        </w:rPr>
-        <w:t xml:space="preserve">##  [13] FALSE FALSE FALSE FALSE  TRUE FALSE FALSE FALSE FALSE FALSE FALSE  TRUE</w:t>
-      </w:r>
-      <w:r>
-        <w:br/>
-      </w:r>
-      <w:r>
-        <w:rPr>
-          <w:rStyle w:val="VerbatimChar"/>
-        </w:rPr>
-        <w:t xml:space="preserve">##  [25]    NA    NA    NA FALSE  TRUE FALSE  TRUE    NA    NA    NA    NA    NA</w:t>
-      </w:r>
-      <w:r>
-        <w:br/>
-      </w:r>
-      <w:r>
-        <w:rPr>
-          <w:rStyle w:val="VerbatimChar"/>
-        </w:rPr>
-        <w:t xml:space="preserve">##  [37]    NA FALSE    NA  TRUE  TRUE    NA    NA FALSE    NA    NA FALSE  TRUE</w:t>
-      </w:r>
-      <w:r>
-        <w:br/>
-      </w:r>
-      <w:r>
-        <w:rPr>
-          <w:rStyle w:val="VerbatimChar"/>
-        </w:rPr>
-        <w:t xml:space="preserve">##  [49] FALSE FALSE FALSE    NA    NA    NA    NA    NA    NA    NA    NA    NA</w:t>
-      </w:r>
-      <w:r>
-        <w:br/>
-      </w:r>
-      <w:r>
-        <w:rPr>
-          <w:rStyle w:val="VerbatimChar"/>
-        </w:rPr>
-        <w:t xml:space="preserve">##  [61]    NA FALSE  TRUE  TRUE    NA  TRUE  TRUE  TRUE FALSE FALSE  TRUE    NA</w:t>
-      </w:r>
-      <w:r>
-        <w:br/>
-      </w:r>
-      <w:r>
-        <w:rPr>
-          <w:rStyle w:val="VerbatimChar"/>
-        </w:rPr>
-        <w:t xml:space="preserve">##  [73] FALSE FALSE    NA FALSE  TRUE  TRUE  TRUE  TRUE  TRUE FALSE    NA    NA</w:t>
-      </w:r>
-      <w:r>
-        <w:br/>
-      </w:r>
-      <w:r>
-        <w:rPr>
-          <w:rStyle w:val="VerbatimChar"/>
-        </w:rPr>
-        <w:t xml:space="preserve">##  [85]  TRUE FALSE FALSE  TRUE  TRUE  TRUE  TRUE  TRUE  TRUE FALSE FALSE  TRUE</w:t>
-      </w:r>
-      <w:r>
-        <w:br/>
-      </w:r>
-      <w:r>
-        <w:rPr>
-          <w:rStyle w:val="VerbatimChar"/>
-        </w:rPr>
-        <w:t xml:space="preserve">##  [97]  TRUE  TRUE FALSE  TRUE FALSE    NA    NA  TRUE FALSE  TRUE    NA FALSE</w:t>
-      </w:r>
-      <w:r>
-        <w:br/>
-      </w:r>
-      <w:r>
-        <w:rPr>
-          <w:rStyle w:val="VerbatimChar"/>
-        </w:rPr>
-        <w:t xml:space="preserve">## [109]  TRUE FALSE FALSE  TRUE FALSE FALSE    NA  TRUE FALSE  TRUE    NA  TRUE</w:t>
-      </w:r>
-      <w:r>
-        <w:br/>
-      </w:r>
-      <w:r>
-        <w:rPr>
-          <w:rStyle w:val="VerbatimChar"/>
-        </w:rPr>
-        <w:t xml:space="preserve">## [121] FALSE  TRUE  TRUE FALSE  TRUE  TRUE FALSE  TRUE  TRUE FALSE FALSE FALSE</w:t>
-      </w:r>
-      <w:r>
-        <w:br/>
-      </w:r>
-      <w:r>
-        <w:rPr>
-          <w:rStyle w:val="VerbatimChar"/>
-        </w:rPr>
-        <w:t xml:space="preserve">## [133] FALSE  TRUE FALSE FALSE FALSE FALSE  TRUE FALSE FALSE FALSE FALSE FALSE</w:t>
-      </w:r>
-      <w:r>
-        <w:br/>
-      </w:r>
-      <w:r>
-        <w:rPr>
-          <w:rStyle w:val="VerbatimChar"/>
-        </w:rPr>
-        <w:t xml:space="preserve">## [145] FALSE  TRUE FALSE FALSE FALSE    NA FALSE FALSE FALSE</w:t>
-      </w:r>
-    </w:p>
-    <w:p>
-      <w:pPr>
-        <w:pStyle w:val="FirstParagraph"/>
-      </w:pPr>
-      <w:r>
-        <w:t xml:space="preserve">#Question 9. Use a for loop to create a vector of length 6 containing the mean of each column in the data frame (excluding all missing values).</w:t>
-      </w:r>
-    </w:p>
-    <w:p>
-      <w:pPr>
-        <w:pStyle w:val="SourceCode"/>
-      </w:pPr>
-      <w:r>
-        <w:rPr>
-          <w:rStyle w:val="NormalTok"/>
-        </w:rPr>
-        <w:t xml:space="preserve">means</w:t>
-      </w:r>
-      <w:r>
-        <w:rPr>
-          <w:rStyle w:val="OtherTok"/>
-        </w:rPr>
-        <w:t xml:space="preserve">&lt;-</w:t>
-      </w:r>
-      <w:r>
-        <w:rPr>
-          <w:rStyle w:val="FunctionTok"/>
-        </w:rPr>
-        <w:t xml:space="preserve">c</w:t>
-      </w:r>
-      <w:r>
-        <w:rPr>
-          <w:rStyle w:val="NormalTok"/>
-        </w:rPr>
-        <w:t xml:space="preserve">()</w:t>
-      </w:r>
-      <w:r>
-        <w:br/>
-      </w:r>
-      <w:r>
-        <w:rPr>
-          <w:rStyle w:val="ControlFlowTok"/>
-        </w:rPr>
-        <w:t xml:space="preserve">for</w:t>
-      </w:r>
-      <w:r>
-        <w:rPr>
-          <w:rStyle w:val="NormalTok"/>
-        </w:rPr>
-        <w:t xml:space="preserve">(i </w:t>
-      </w:r>
-      <w:r>
-        <w:rPr>
-          <w:rStyle w:val="ControlFlowTok"/>
-        </w:rPr>
-        <w:t xml:space="preserve">in</w:t>
-      </w:r>
-      <w:r>
-        <w:rPr>
-          <w:rStyle w:val="NormalTok"/>
-        </w:rPr>
-        <w:t xml:space="preserve"> </w:t>
-      </w:r>
-      <w:r>
-        <w:rPr>
-          <w:rStyle w:val="DecValTok"/>
-        </w:rPr>
-        <w:t xml:space="preserve">1</w:t>
-      </w:r>
-      <w:r>
-        <w:rPr>
-          <w:rStyle w:val="SpecialCharTok"/>
-        </w:rPr>
-        <w:t xml:space="preserve">:</w:t>
-      </w:r>
-      <w:r>
-        <w:rPr>
-          <w:rStyle w:val="FunctionTok"/>
-        </w:rPr>
-        <w:t xml:space="preserve">ncol</w:t>
-      </w:r>
-      <w:r>
-        <w:rPr>
-          <w:rStyle w:val="NormalTok"/>
-        </w:rPr>
-        <w:t xml:space="preserve">(airquality)) {</w:t>
-      </w:r>
-      <w:r>
-        <w:br/>
-      </w:r>
-      <w:r>
-        <w:rPr>
-          <w:rStyle w:val="NormalTok"/>
-        </w:rPr>
-        <w:t xml:space="preserve">    means</w:t>
-      </w:r>
-      <w:r>
-        <w:rPr>
-          <w:rStyle w:val="OtherTok"/>
-        </w:rPr>
-        <w:t xml:space="preserve">&lt;-</w:t>
-      </w:r>
-      <w:r>
-        <w:rPr>
-          <w:rStyle w:val="FunctionTok"/>
-        </w:rPr>
-        <w:t xml:space="preserve">append</w:t>
-      </w:r>
-      <w:r>
-        <w:rPr>
-          <w:rStyle w:val="NormalTok"/>
-        </w:rPr>
-        <w:t xml:space="preserve">(means, </w:t>
-      </w:r>
-      <w:r>
-        <w:rPr>
-          <w:rStyle w:val="FunctionTok"/>
-        </w:rPr>
-        <w:t xml:space="preserve">mean</w:t>
-      </w:r>
-      <w:r>
-        <w:rPr>
-          <w:rStyle w:val="NormalTok"/>
-        </w:rPr>
-        <w:t xml:space="preserve"> ( airquality[,i], </w:t>
-      </w:r>
-      <w:r>
-        <w:rPr>
-          <w:rStyle w:val="AttributeTok"/>
-        </w:rPr>
-        <w:t xml:space="preserve">na.rm  =</w:t>
-      </w:r>
-      <w:r>
-        <w:rPr>
-          <w:rStyle w:val="NormalTok"/>
-        </w:rPr>
-        <w:t xml:space="preserve">  </w:t>
-      </w:r>
-      <w:r>
-        <w:rPr>
-          <w:rStyle w:val="ConstantTok"/>
-        </w:rPr>
-        <w:t xml:space="preserve">TRUE</w:t>
-      </w:r>
-      <w:r>
-        <w:rPr>
-          <w:rStyle w:val="NormalTok"/>
-        </w:rPr>
-        <w:t xml:space="preserve"> ))</w:t>
-      </w:r>
-      <w:r>
-        <w:br/>
-      </w:r>
-      <w:r>
-        <w:rPr>
-          <w:rStyle w:val="NormalTok"/>
-        </w:rPr>
-        <w:t xml:space="preserve">}</w:t>
-      </w:r>
-      <w:r>
-        <w:br/>
-      </w:r>
-      <w:r>
-        <w:rPr>
-          <w:rStyle w:val="NormalTok"/>
-        </w:rPr>
-        <w:t xml:space="preserve">means</w:t>
-      </w:r>
-    </w:p>
-    <w:p>
-      <w:pPr>
-        <w:pStyle w:val="SourceCode"/>
-      </w:pPr>
-      <w:r>
-        <w:rPr>
-          <w:rStyle w:val="VerbatimChar"/>
-        </w:rPr>
-        <w:t xml:space="preserve">## [1]  42.129310 185.931507   9.957516  77.882353   6.993464  15.803922</w:t>
-      </w:r>
-    </w:p>
-    <w:p>
-      <w:pPr>
-        <w:pStyle w:val="FirstParagraph"/>
-      </w:pPr>
-      <w:r>
-        <w:t xml:space="preserve">#Question 10. Use the apply function to calculate the standard deviation of each column in the data frame (excluding all missing values).</w:t>
-      </w:r>
-    </w:p>
-    <w:p>
-      <w:pPr>
-        <w:pStyle w:val="SourceCode"/>
-      </w:pPr>
-      <w:r>
-        <w:rPr>
-          <w:rStyle w:val="FunctionTok"/>
-        </w:rPr>
-        <w:t xml:space="preserve">apply</w:t>
-      </w:r>
-      <w:r>
-        <w:rPr>
-          <w:rStyle w:val="NormalTok"/>
-        </w:rPr>
-        <w:t xml:space="preserve">(airquality, </w:t>
-      </w:r>
-      <w:r>
-        <w:rPr>
-          <w:rStyle w:val="DecValTok"/>
-        </w:rPr>
-        <w:t xml:space="preserve">2</w:t>
-      </w:r>
-      <w:r>
-        <w:rPr>
-          <w:rStyle w:val="NormalTok"/>
-        </w:rPr>
-        <w:t xml:space="preserve">, sd)</w:t>
-      </w:r>
-    </w:p>
-    <w:p>
-      <w:pPr>
-        <w:pStyle w:val="SourceCode"/>
-      </w:pPr>
-      <w:r>
-        <w:rPr>
-          <w:rStyle w:val="VerbatimChar"/>
-        </w:rPr>
-        <w:t xml:space="preserve">##    Ozone  Solar.R     Wind     Temp    Month      Day </w:t>
-      </w:r>
-      <w:r>
-        <w:br/>
-      </w:r>
-      <w:r>
-        <w:rPr>
-          <w:rStyle w:val="VerbatimChar"/>
-        </w:rPr>
-        <w:t xml:space="preserve">##       NA       NA 3.523001 9.465270 1.416522 8.864520</w:t>
+        <w:t xml:space="preserve">##     Ozone   Solar.R      Wind      Temp     Month       Day </w:t>
+      </w:r>
+      <w:r>
+        <w:br/>
+      </w:r>
+      <w:r>
+        <w:rPr>
+          <w:rStyle w:val="VerbatimChar"/>
+        </w:rPr>
+        <w:t xml:space="preserve">## 32.987885 90.058422  3.523001  9.465270  1.416522  8.864520</w:t>
       </w:r>
     </w:p>
     <w:p>

</xml_diff>